<commit_message>
laporan bab 3 done
</commit_message>
<xml_diff>
--- a/Tugas Akhir_1408605015.docx
+++ b/Tugas Akhir_1408605015.docx
@@ -1,6 +1,6 @@
 
 <file path=word/document.xml><?xml version="1.0" encoding="utf-8"?>
-<w:document xmlns:wpc="http://schemas.microsoft.com/office/word/2010/wordprocessingCanvas" xmlns:mc="http://schemas.openxmlformats.org/markup-compatibility/2006" xmlns:o="urn:schemas-microsoft-com:office:office" xmlns:r="http://schemas.openxmlformats.org/officeDocument/2006/relationships" xmlns:m="http://schemas.openxmlformats.org/officeDocument/2006/math" xmlns:v="urn:schemas-microsoft-com:vml" xmlns:wp14="http://schemas.microsoft.com/office/word/2010/wordprocessingDrawing" xmlns:wp="http://schemas.openxmlformats.org/drawingml/2006/wordprocessingDrawing" xmlns:w10="urn:schemas-microsoft-com:office:word" xmlns:w="http://schemas.openxmlformats.org/wordprocessingml/2006/main" xmlns:w14="http://schemas.microsoft.com/office/word/2010/wordml" xmlns:w15="http://schemas.microsoft.com/office/word/2012/wordml" xmlns:wpg="http://schemas.microsoft.com/office/word/2010/wordprocessingGroup" xmlns:wpi="http://schemas.microsoft.com/office/word/2010/wordprocessingInk" xmlns:wne="http://schemas.microsoft.com/office/word/2006/wordml" xmlns:wps="http://schemas.microsoft.com/office/word/2010/wordprocessingShape" mc:Ignorable="w14 w15 wp14">
+<w:document xmlns:wpc="http://schemas.microsoft.com/office/word/2010/wordprocessingCanvas" xmlns:cx="http://schemas.microsoft.com/office/drawing/2014/chartex" xmlns:cx1="http://schemas.microsoft.com/office/drawing/2015/9/8/chartex" xmlns:cx2="http://schemas.microsoft.com/office/drawing/2015/10/21/chartex" xmlns:cx3="http://schemas.microsoft.com/office/drawing/2016/5/9/chartex" xmlns:cx4="http://schemas.microsoft.com/office/drawing/2016/5/10/chartex" xmlns:cx5="http://schemas.microsoft.com/office/drawing/2016/5/11/chartex" xmlns:mc="http://schemas.openxmlformats.org/markup-compatibility/2006" xmlns:o="urn:schemas-microsoft-com:office:office" xmlns:r="http://schemas.openxmlformats.org/officeDocument/2006/relationships" xmlns:m="http://schemas.openxmlformats.org/officeDocument/2006/math" xmlns:v="urn:schemas-microsoft-com:vml" xmlns:wp14="http://schemas.microsoft.com/office/word/2010/wordprocessingDrawing" xmlns:wp="http://schemas.openxmlformats.org/drawingml/2006/wordprocessingDrawing" xmlns:w10="urn:schemas-microsoft-com:office:word" xmlns:w="http://schemas.openxmlformats.org/wordprocessingml/2006/main" xmlns:w14="http://schemas.microsoft.com/office/word/2010/wordml" xmlns:w15="http://schemas.microsoft.com/office/word/2012/wordml" xmlns:w16se="http://schemas.microsoft.com/office/word/2015/wordml/symex" xmlns:wpg="http://schemas.microsoft.com/office/word/2010/wordprocessingGroup" xmlns:wpi="http://schemas.microsoft.com/office/word/2010/wordprocessingInk" xmlns:wne="http://schemas.microsoft.com/office/word/2006/wordml" xmlns:wps="http://schemas.microsoft.com/office/word/2010/wordprocessingShape" mc:Ignorable="w14 w15 w16se wp14">
   <w:body>
     <w:p>
       <w:pPr>
@@ -205,7 +205,7 @@
         <w:rPr>
           <w:noProof/>
           <w:szCs w:val="24"/>
-          <w:lang w:val="en-US"/>
+          <w:lang w:val="en-ID" w:eastAsia="en-ID"/>
         </w:rPr>
         <w:drawing>
           <wp:inline distT="0" distB="0" distL="0" distR="0">
@@ -795,6 +795,7 @@
           <w:rFonts w:cs="Times New Roman"/>
           <w:noProof/>
           <w:szCs w:val="24"/>
+          <w:lang w:val="en-ID" w:eastAsia="en-ID"/>
         </w:rPr>
         <mc:AlternateContent>
           <mc:Choice Requires="wps">
@@ -6654,7 +6655,6 @@
     <w:p/>
     <w:p/>
     <w:p/>
-    <w:p/>
     <w:p>
       <w:pPr>
         <w:pStyle w:val="Heading1"/>
@@ -6676,6 +6676,7 @@
           <w:sz w:val="24"/>
           <w:szCs w:val="24"/>
         </w:rPr>
+        <w:lastRenderedPageBreak/>
         <w:t>DAFTAR TABEL</w:t>
       </w:r>
       <w:bookmarkEnd w:id="6"/>
@@ -7365,6 +7366,7 @@
           <w:sz w:val="24"/>
           <w:szCs w:val="24"/>
         </w:rPr>
+        <w:lastRenderedPageBreak/>
         <w:t>DAFTAR GAMBAR</w:t>
       </w:r>
       <w:bookmarkEnd w:id="7"/>
@@ -11058,7 +11060,19 @@
         <w:rPr>
           <w:rFonts w:eastAsiaTheme="minorEastAsia"/>
         </w:rPr>
-        <w:t>: Jumlah dokumen kelas c yang pada seluruh dokumen</w:t>
+        <w:t>: Jumlah dokumen kelas c yang</w:t>
+      </w:r>
+      <w:r>
+        <w:rPr>
+          <w:rFonts w:eastAsiaTheme="minorEastAsia"/>
+        </w:rPr>
+        <w:t xml:space="preserve"> ada</w:t>
+      </w:r>
+      <w:r>
+        <w:rPr>
+          <w:rFonts w:eastAsiaTheme="minorEastAsia"/>
+        </w:rPr>
+        <w:t xml:space="preserve"> pada seluruh dokumen</w:t>
       </w:r>
     </w:p>
     <w:p>
@@ -11911,6 +11925,7 @@
       <w:r>
         <w:rPr>
           <w:noProof/>
+          <w:lang w:val="en-ID" w:eastAsia="en-ID"/>
         </w:rPr>
         <w:drawing>
           <wp:inline distT="0" distB="0" distL="0" distR="0" wp14:anchorId="661DBE7A" wp14:editId="1E2133DA">
@@ -12195,6 +12210,7 @@
       <w:r>
         <w:rPr>
           <w:noProof/>
+          <w:lang w:val="en-ID" w:eastAsia="en-ID"/>
         </w:rPr>
         <w:drawing>
           <wp:inline distT="0" distB="0" distL="0" distR="0" wp14:anchorId="642B2DBB" wp14:editId="67864908">
@@ -14783,6 +14799,7 @@
       <w:r>
         <w:rPr>
           <w:noProof/>
+          <w:lang w:val="en-ID" w:eastAsia="en-ID"/>
         </w:rPr>
         <w:drawing>
           <wp:inline distT="0" distB="0" distL="0" distR="0" wp14:anchorId="74371216" wp14:editId="7FBDDAFD">
@@ -16145,6 +16162,7 @@
       <w:r>
         <w:rPr>
           <w:noProof/>
+          <w:lang w:val="en-ID" w:eastAsia="en-ID"/>
         </w:rPr>
         <w:lastRenderedPageBreak/>
         <w:drawing>
@@ -17325,9 +17343,9 @@
         <w:tblLook w:val="04A0" w:firstRow="1" w:lastRow="0" w:firstColumn="1" w:lastColumn="0" w:noHBand="0" w:noVBand="1"/>
       </w:tblPr>
       <w:tblGrid>
-        <w:gridCol w:w="1898"/>
-        <w:gridCol w:w="3384"/>
-        <w:gridCol w:w="2641"/>
+        <w:gridCol w:w="1924"/>
+        <w:gridCol w:w="3370"/>
+        <w:gridCol w:w="2629"/>
       </w:tblGrid>
       <w:tr>
         <w:tc>
@@ -17349,7 +17367,7 @@
                 <w:b/>
                 <w:iCs/>
               </w:rPr>
-              <w:t>Rasio Fitur (%)</w:t>
+              <w:t>Threshold</w:t>
             </w:r>
           </w:p>
         </w:tc>
@@ -17418,7 +17436,7 @@
                 <w:rFonts w:eastAsiaTheme="minorEastAsia"/>
                 <w:iCs/>
               </w:rPr>
-              <w:t>25</w:t>
+              <w:t>0</w:t>
             </w:r>
           </w:p>
         </w:tc>
@@ -17478,7 +17496,7 @@
                 <w:rFonts w:eastAsiaTheme="minorEastAsia"/>
                 <w:iCs/>
               </w:rPr>
-              <w:t>50</w:t>
+              <w:t>1</w:t>
             </w:r>
           </w:p>
         </w:tc>
@@ -17529,7 +17547,7 @@
                 <w:rFonts w:eastAsiaTheme="minorEastAsia"/>
                 <w:iCs/>
               </w:rPr>
-              <w:t>75</w:t>
+              <w:t>2</w:t>
             </w:r>
           </w:p>
         </w:tc>
@@ -17580,7 +17598,7 @@
                 <w:rFonts w:eastAsiaTheme="minorEastAsia"/>
                 <w:iCs/>
               </w:rPr>
-              <w:t>100</w:t>
+              <w:t>3</w:t>
             </w:r>
           </w:p>
         </w:tc>
@@ -17613,6 +17631,57 @@
           </w:p>
         </w:tc>
       </w:tr>
+      <w:tr>
+        <w:tc>
+          <w:tcPr>
+            <w:tcW w:w="1975" w:type="dxa"/>
+          </w:tcPr>
+          <w:p>
+            <w:pPr>
+              <w:jc w:val="center"/>
+              <w:rPr>
+                <w:rFonts w:eastAsiaTheme="minorEastAsia"/>
+                <w:iCs/>
+              </w:rPr>
+            </w:pPr>
+            <w:r>
+              <w:rPr>
+                <w:rFonts w:eastAsiaTheme="minorEastAsia"/>
+                <w:iCs/>
+              </w:rPr>
+              <w:t>4</w:t>
+            </w:r>
+          </w:p>
+        </w:tc>
+        <w:tc>
+          <w:tcPr>
+            <w:tcW w:w="3529" w:type="dxa"/>
+          </w:tcPr>
+          <w:p>
+            <w:pPr>
+              <w:jc w:val="center"/>
+              <w:rPr>
+                <w:rFonts w:eastAsiaTheme="minorEastAsia"/>
+                <w:iCs/>
+              </w:rPr>
+            </w:pPr>
+          </w:p>
+        </w:tc>
+        <w:tc>
+          <w:tcPr>
+            <w:tcW w:w="2752" w:type="dxa"/>
+          </w:tcPr>
+          <w:p>
+            <w:pPr>
+              <w:jc w:val="center"/>
+              <w:rPr>
+                <w:rFonts w:eastAsiaTheme="minorEastAsia"/>
+                <w:iCs/>
+              </w:rPr>
+            </w:pPr>
+          </w:p>
+        </w:tc>
+      </w:tr>
     </w:tbl>
     <w:p/>
     <w:p>
@@ -17696,6 +17765,7 @@
       <w:r>
         <w:rPr>
           <w:noProof/>
+          <w:lang w:val="en-ID" w:eastAsia="en-ID"/>
         </w:rPr>
         <w:lastRenderedPageBreak/>
         <w:drawing>
@@ -17775,16 +17845,7 @@
           <w:color w:val="auto"/>
           <w:sz w:val="24"/>
         </w:rPr>
-        <w:t>3.</w:t>
-      </w:r>
-      <w:r>
-        <w:rPr>
-          <w:b/>
-          <w:i w:val="0"/>
-          <w:color w:val="auto"/>
-          <w:sz w:val="24"/>
-        </w:rPr>
-        <w:t>5</w:t>
+        <w:t>3.5</w:t>
       </w:r>
       <w:r>
         <w:rPr>
@@ -17828,7 +17889,126 @@
         <w:t>Rancangan Tampilan Komentar</w:t>
       </w:r>
     </w:p>
-    <w:p/>
+    <w:p>
+      <w:pPr>
+        <w:ind w:firstLine="720"/>
+      </w:pPr>
+      <w:r>
+        <w:t>Halaman ini merupakan halaman yang menampilkan semua data komentar, dimana pada halaman ini super admin melakukan pengolahan data terhadap komentar seperti memilih data training dan data testing, memberi label kelas pada komentar, dan menghapus komentar. Rancangan tampilan komentar dapat dilihat pada gambar 3.6.</w:t>
+      </w:r>
+    </w:p>
+    <w:p>
+      <w:r>
+        <w:rPr>
+          <w:noProof/>
+          <w:lang w:val="en-ID" w:eastAsia="en-ID"/>
+        </w:rPr>
+        <w:drawing>
+          <wp:inline distT="0" distB="0" distL="0" distR="0">
+            <wp:extent cx="5037455" cy="2792989"/>
+            <wp:effectExtent l="0" t="0" r="0" b="7620"/>
+            <wp:docPr id="5" name="Picture 5" descr="C:\Users\cokag\AppData\Local\Microsoft\Windows\INetCacheContent.Word\komentar.png"/>
+            <wp:cNvGraphicFramePr>
+              <a:graphicFrameLocks xmlns:a="http://schemas.openxmlformats.org/drawingml/2006/main" noChangeAspect="1"/>
+            </wp:cNvGraphicFramePr>
+            <a:graphic xmlns:a="http://schemas.openxmlformats.org/drawingml/2006/main">
+              <a:graphicData uri="http://schemas.openxmlformats.org/drawingml/2006/picture">
+                <pic:pic xmlns:pic="http://schemas.openxmlformats.org/drawingml/2006/picture">
+                  <pic:nvPicPr>
+                    <pic:cNvPr id="0" name="Picture 1" descr="C:\Users\cokag\AppData\Local\Microsoft\Windows\INetCacheContent.Word\komentar.png"/>
+                    <pic:cNvPicPr>
+                      <a:picLocks noChangeAspect="1" noChangeArrowheads="1"/>
+                    </pic:cNvPicPr>
+                  </pic:nvPicPr>
+                  <pic:blipFill>
+                    <a:blip r:embed="rId20">
+                      <a:extLst>
+                        <a:ext uri="{28A0092B-C50C-407E-A947-70E740481C1C}">
+                          <a14:useLocalDpi xmlns:a14="http://schemas.microsoft.com/office/drawing/2010/main" val="0"/>
+                        </a:ext>
+                      </a:extLst>
+                    </a:blip>
+                    <a:srcRect/>
+                    <a:stretch>
+                      <a:fillRect/>
+                    </a:stretch>
+                  </pic:blipFill>
+                  <pic:spPr bwMode="auto">
+                    <a:xfrm>
+                      <a:off x="0" y="0"/>
+                      <a:ext cx="5037455" cy="2792989"/>
+                    </a:xfrm>
+                    <a:prstGeom prst="rect">
+                      <a:avLst/>
+                    </a:prstGeom>
+                    <a:noFill/>
+                    <a:ln>
+                      <a:noFill/>
+                    </a:ln>
+                  </pic:spPr>
+                </pic:pic>
+              </a:graphicData>
+            </a:graphic>
+          </wp:inline>
+        </w:drawing>
+      </w:r>
+    </w:p>
+    <w:p>
+      <w:pPr>
+        <w:pStyle w:val="Caption"/>
+        <w:jc w:val="center"/>
+        <w:rPr>
+          <w:b/>
+          <w:i w:val="0"/>
+          <w:color w:val="auto"/>
+          <w:sz w:val="24"/>
+        </w:rPr>
+      </w:pPr>
+      <w:r>
+        <w:rPr>
+          <w:b/>
+          <w:i w:val="0"/>
+          <w:color w:val="auto"/>
+          <w:sz w:val="24"/>
+        </w:rPr>
+        <w:t xml:space="preserve">Gambar </w:t>
+      </w:r>
+      <w:r>
+        <w:rPr>
+          <w:b/>
+          <w:i w:val="0"/>
+          <w:color w:val="auto"/>
+          <w:sz w:val="24"/>
+        </w:rPr>
+        <w:t>3.6</w:t>
+      </w:r>
+      <w:r>
+        <w:rPr>
+          <w:b/>
+          <w:color w:val="auto"/>
+          <w:sz w:val="24"/>
+        </w:rPr>
+        <w:t xml:space="preserve"> </w:t>
+      </w:r>
+      <w:r>
+        <w:rPr>
+          <w:b/>
+          <w:i w:val="0"/>
+          <w:color w:val="auto"/>
+          <w:sz w:val="24"/>
+        </w:rPr>
+        <w:t xml:space="preserve">Rancangan Tampilan </w:t>
+      </w:r>
+      <w:r>
+        <w:rPr>
+          <w:b/>
+          <w:i w:val="0"/>
+          <w:color w:val="auto"/>
+          <w:sz w:val="24"/>
+        </w:rPr>
+        <w:t>Komentar</w:t>
+      </w:r>
+    </w:p>
     <w:p>
       <w:pPr>
         <w:pStyle w:val="Heading3"/>
@@ -17849,7 +18029,140 @@
           <w:b/>
           <w:color w:val="auto"/>
         </w:rPr>
+        <w:lastRenderedPageBreak/>
         <w:t>Rancangan Tampilan Laporan</w:t>
+      </w:r>
+    </w:p>
+    <w:p>
+      <w:pPr>
+        <w:ind w:firstLine="720"/>
+      </w:pPr>
+      <w:r>
+        <w:t>Halaman tampilan laporan menampilkan grafik data hasil olahan proses klasifikasi komentar yang telah dilakukan oleh system untuk dijadikan laporan bagi user d</w:t>
+      </w:r>
+      <w:r>
+        <w:t>imana user disini</w:t>
+      </w:r>
+      <w:r>
+        <w:t xml:space="preserve"> adalah pihak p</w:t>
+      </w:r>
+      <w:r>
+        <w:t>emerintah.</w:t>
+      </w:r>
+      <w:r>
+        <w:t xml:space="preserve"> Grafik yang ditampilkan seperti grafik kelas komentar dari masing-masing dinas, dan grafik komentar per bulannya. </w:t>
+      </w:r>
+      <w:r>
+        <w:t xml:space="preserve">Selain menampilkan grafik pada laporan ini juga menampilkan table yang memuat informasi yang bersifat laporan. </w:t>
+      </w:r>
+      <w:r>
+        <w:t>Rancangan tampilan laporan dapat dilihat pada gambar 3.7.</w:t>
+      </w:r>
+    </w:p>
+    <w:p>
+      <w:r>
+        <w:rPr>
+          <w:noProof/>
+          <w:lang w:val="en-ID" w:eastAsia="en-ID"/>
+        </w:rPr>
+        <w:drawing>
+          <wp:inline distT="0" distB="0" distL="0" distR="0">
+            <wp:extent cx="5037455" cy="2784298"/>
+            <wp:effectExtent l="0" t="0" r="0" b="0"/>
+            <wp:docPr id="8" name="Picture 8" descr="C:\Users\cokag\AppData\Local\Microsoft\Windows\INetCacheContent.Word\laporan.png"/>
+            <wp:cNvGraphicFramePr>
+              <a:graphicFrameLocks xmlns:a="http://schemas.openxmlformats.org/drawingml/2006/main" noChangeAspect="1"/>
+            </wp:cNvGraphicFramePr>
+            <a:graphic xmlns:a="http://schemas.openxmlformats.org/drawingml/2006/main">
+              <a:graphicData uri="http://schemas.openxmlformats.org/drawingml/2006/picture">
+                <pic:pic xmlns:pic="http://schemas.openxmlformats.org/drawingml/2006/picture">
+                  <pic:nvPicPr>
+                    <pic:cNvPr id="0" name="Picture 3" descr="C:\Users\cokag\AppData\Local\Microsoft\Windows\INetCacheContent.Word\laporan.png"/>
+                    <pic:cNvPicPr>
+                      <a:picLocks noChangeAspect="1" noChangeArrowheads="1"/>
+                    </pic:cNvPicPr>
+                  </pic:nvPicPr>
+                  <pic:blipFill>
+                    <a:blip r:embed="rId21">
+                      <a:extLst>
+                        <a:ext uri="{28A0092B-C50C-407E-A947-70E740481C1C}">
+                          <a14:useLocalDpi xmlns:a14="http://schemas.microsoft.com/office/drawing/2010/main" val="0"/>
+                        </a:ext>
+                      </a:extLst>
+                    </a:blip>
+                    <a:srcRect/>
+                    <a:stretch>
+                      <a:fillRect/>
+                    </a:stretch>
+                  </pic:blipFill>
+                  <pic:spPr bwMode="auto">
+                    <a:xfrm>
+                      <a:off x="0" y="0"/>
+                      <a:ext cx="5037455" cy="2784298"/>
+                    </a:xfrm>
+                    <a:prstGeom prst="rect">
+                      <a:avLst/>
+                    </a:prstGeom>
+                    <a:noFill/>
+                    <a:ln>
+                      <a:noFill/>
+                    </a:ln>
+                  </pic:spPr>
+                </pic:pic>
+              </a:graphicData>
+            </a:graphic>
+          </wp:inline>
+        </w:drawing>
+      </w:r>
+      <w:r>
+        <w:t xml:space="preserve"> </w:t>
+      </w:r>
+    </w:p>
+    <w:p>
+      <w:pPr>
+        <w:pStyle w:val="Caption"/>
+        <w:jc w:val="center"/>
+        <w:rPr>
+          <w:b/>
+          <w:i w:val="0"/>
+          <w:color w:val="auto"/>
+          <w:sz w:val="24"/>
+        </w:rPr>
+      </w:pPr>
+      <w:r>
+        <w:rPr>
+          <w:b/>
+          <w:i w:val="0"/>
+          <w:color w:val="auto"/>
+          <w:sz w:val="24"/>
+        </w:rPr>
+        <w:t xml:space="preserve">Gambar </w:t>
+      </w:r>
+      <w:r>
+        <w:rPr>
+          <w:b/>
+          <w:i w:val="0"/>
+          <w:color w:val="auto"/>
+          <w:sz w:val="24"/>
+        </w:rPr>
+        <w:t>3.7</w:t>
+      </w:r>
+      <w:r>
+        <w:rPr>
+          <w:b/>
+          <w:color w:val="auto"/>
+          <w:sz w:val="24"/>
+        </w:rPr>
+        <w:t xml:space="preserve"> </w:t>
+      </w:r>
+      <w:r>
+        <w:rPr>
+          <w:b/>
+          <w:i w:val="0"/>
+          <w:color w:val="auto"/>
+          <w:sz w:val="24"/>
+        </w:rPr>
+        <w:t>Rancangan Tampilan Komentar</w:t>
       </w:r>
     </w:p>
     <w:p/>
@@ -17876,6 +18189,136 @@
         <w:t>Rancangan Tampilan Tabel</w:t>
       </w:r>
     </w:p>
+    <w:p>
+      <w:pPr>
+        <w:ind w:firstLine="720"/>
+      </w:pPr>
+      <w:r>
+        <w:t xml:space="preserve">Terdapat </w:t>
+      </w:r>
+      <w:r>
+        <w:t>4</w:t>
+      </w:r>
+      <w:r>
+        <w:t xml:space="preserve"> menu yang menggun</w:t>
+      </w:r>
+      <w:r>
+        <w:t>akan tampilan tabel yaitu menu</w:t>
+      </w:r>
+      <w:r>
+        <w:t xml:space="preserve"> admin, tabel</w:t>
+      </w:r>
+      <w:r>
+        <w:t xml:space="preserve"> pengetahuan, tabel stopword, dan tabel kamus, dimana pada tampilan tabel ini menampilkan data pengetahuan, stopword, atau data kamus yang dapat di tambahkan, di edit, maupun dihapus.</w:t>
+      </w:r>
+      <w:r>
+        <w:t xml:space="preserve"> Rancangan tampilan tabel dapat dilihat pada gambar 3.8.</w:t>
+      </w:r>
+    </w:p>
+    <w:p>
+      <w:r>
+        <w:rPr>
+          <w:noProof/>
+          <w:lang w:val="en-ID" w:eastAsia="en-ID"/>
+        </w:rPr>
+        <w:lastRenderedPageBreak/>
+        <w:drawing>
+          <wp:inline distT="0" distB="0" distL="0" distR="0">
+            <wp:extent cx="5037455" cy="2784298"/>
+            <wp:effectExtent l="0" t="0" r="0" b="0"/>
+            <wp:docPr id="9" name="Picture 9" descr="C:\Users\cokag\AppData\Local\Microsoft\Windows\INetCacheContent.Word\tabel.png"/>
+            <wp:cNvGraphicFramePr>
+              <a:graphicFrameLocks xmlns:a="http://schemas.openxmlformats.org/drawingml/2006/main" noChangeAspect="1"/>
+            </wp:cNvGraphicFramePr>
+            <a:graphic xmlns:a="http://schemas.openxmlformats.org/drawingml/2006/main">
+              <a:graphicData uri="http://schemas.openxmlformats.org/drawingml/2006/picture">
+                <pic:pic xmlns:pic="http://schemas.openxmlformats.org/drawingml/2006/picture">
+                  <pic:nvPicPr>
+                    <pic:cNvPr id="0" name="Picture 5" descr="C:\Users\cokag\AppData\Local\Microsoft\Windows\INetCacheContent.Word\tabel.png"/>
+                    <pic:cNvPicPr>
+                      <a:picLocks noChangeAspect="1" noChangeArrowheads="1"/>
+                    </pic:cNvPicPr>
+                  </pic:nvPicPr>
+                  <pic:blipFill>
+                    <a:blip r:embed="rId22">
+                      <a:extLst>
+                        <a:ext uri="{28A0092B-C50C-407E-A947-70E740481C1C}">
+                          <a14:useLocalDpi xmlns:a14="http://schemas.microsoft.com/office/drawing/2010/main" val="0"/>
+                        </a:ext>
+                      </a:extLst>
+                    </a:blip>
+                    <a:srcRect/>
+                    <a:stretch>
+                      <a:fillRect/>
+                    </a:stretch>
+                  </pic:blipFill>
+                  <pic:spPr bwMode="auto">
+                    <a:xfrm>
+                      <a:off x="0" y="0"/>
+                      <a:ext cx="5037455" cy="2784298"/>
+                    </a:xfrm>
+                    <a:prstGeom prst="rect">
+                      <a:avLst/>
+                    </a:prstGeom>
+                    <a:noFill/>
+                    <a:ln>
+                      <a:noFill/>
+                    </a:ln>
+                  </pic:spPr>
+                </pic:pic>
+              </a:graphicData>
+            </a:graphic>
+          </wp:inline>
+        </w:drawing>
+      </w:r>
+    </w:p>
+    <w:p>
+      <w:pPr>
+        <w:pStyle w:val="Caption"/>
+        <w:jc w:val="center"/>
+        <w:rPr>
+          <w:b/>
+          <w:i w:val="0"/>
+          <w:color w:val="auto"/>
+          <w:sz w:val="24"/>
+        </w:rPr>
+      </w:pPr>
+      <w:r>
+        <w:rPr>
+          <w:b/>
+          <w:i w:val="0"/>
+          <w:color w:val="auto"/>
+          <w:sz w:val="24"/>
+        </w:rPr>
+        <w:t xml:space="preserve">Gambar </w:t>
+      </w:r>
+      <w:r>
+        <w:rPr>
+          <w:b/>
+          <w:i w:val="0"/>
+          <w:color w:val="auto"/>
+          <w:sz w:val="24"/>
+        </w:rPr>
+        <w:t>3.8</w:t>
+      </w:r>
+      <w:r>
+        <w:rPr>
+          <w:b/>
+          <w:color w:val="auto"/>
+          <w:sz w:val="24"/>
+        </w:rPr>
+        <w:t xml:space="preserve"> </w:t>
+      </w:r>
+      <w:r>
+        <w:rPr>
+          <w:b/>
+          <w:i w:val="0"/>
+          <w:color w:val="auto"/>
+          <w:sz w:val="24"/>
+        </w:rPr>
+        <w:t>Rancangan Tampilan Komentar</w:t>
+      </w:r>
+    </w:p>
     <w:p/>
     <w:p>
       <w:pPr>
@@ -17900,6 +18343,144 @@
         <w:t>Rancangan Tampilan Training</w:t>
       </w:r>
     </w:p>
+    <w:p>
+      <w:pPr>
+        <w:ind w:firstLine="720"/>
+      </w:pPr>
+      <w:r>
+        <w:t xml:space="preserve">Data komentar yang telah dipilih menjadi data training pada menu komentar selanjutnya ditampilkan pada menu training, </w:t>
+      </w:r>
+      <w:r>
+        <w:t>yang</w:t>
+      </w:r>
+      <w:r>
+        <w:t xml:space="preserve"> selanjutnya akan dilakukan </w:t>
+      </w:r>
+      <w:r>
+        <w:t xml:space="preserve">proses </w:t>
+      </w:r>
+      <w:r>
+        <w:t>training dengan menekan button training</w:t>
+      </w:r>
+      <w:r>
+        <w:t>.</w:t>
+      </w:r>
+      <w:r>
+        <w:t xml:space="preserve"> Rancangan tampilan training dapat dilihat pada gambar 3.9.</w:t>
+      </w:r>
+    </w:p>
+    <w:p>
+      <w:r>
+        <w:rPr>
+          <w:noProof/>
+          <w:lang w:val="en-ID" w:eastAsia="en-ID"/>
+        </w:rPr>
+        <w:drawing>
+          <wp:inline distT="0" distB="0" distL="0" distR="0">
+            <wp:extent cx="5037455" cy="2779286"/>
+            <wp:effectExtent l="0" t="0" r="0" b="2540"/>
+            <wp:docPr id="10" name="Picture 10" descr="C:\Users\cokag\AppData\Local\Microsoft\Windows\INetCacheContent.Word\training.png"/>
+            <wp:cNvGraphicFramePr>
+              <a:graphicFrameLocks xmlns:a="http://schemas.openxmlformats.org/drawingml/2006/main" noChangeAspect="1"/>
+            </wp:cNvGraphicFramePr>
+            <a:graphic xmlns:a="http://schemas.openxmlformats.org/drawingml/2006/main">
+              <a:graphicData uri="http://schemas.openxmlformats.org/drawingml/2006/picture">
+                <pic:pic xmlns:pic="http://schemas.openxmlformats.org/drawingml/2006/picture">
+                  <pic:nvPicPr>
+                    <pic:cNvPr id="0" name="Picture 7" descr="C:\Users\cokag\AppData\Local\Microsoft\Windows\INetCacheContent.Word\training.png"/>
+                    <pic:cNvPicPr>
+                      <a:picLocks noChangeAspect="1" noChangeArrowheads="1"/>
+                    </pic:cNvPicPr>
+                  </pic:nvPicPr>
+                  <pic:blipFill>
+                    <a:blip r:embed="rId23">
+                      <a:extLst>
+                        <a:ext uri="{28A0092B-C50C-407E-A947-70E740481C1C}">
+                          <a14:useLocalDpi xmlns:a14="http://schemas.microsoft.com/office/drawing/2010/main" val="0"/>
+                        </a:ext>
+                      </a:extLst>
+                    </a:blip>
+                    <a:srcRect/>
+                    <a:stretch>
+                      <a:fillRect/>
+                    </a:stretch>
+                  </pic:blipFill>
+                  <pic:spPr bwMode="auto">
+                    <a:xfrm>
+                      <a:off x="0" y="0"/>
+                      <a:ext cx="5037455" cy="2779286"/>
+                    </a:xfrm>
+                    <a:prstGeom prst="rect">
+                      <a:avLst/>
+                    </a:prstGeom>
+                    <a:noFill/>
+                    <a:ln>
+                      <a:noFill/>
+                    </a:ln>
+                  </pic:spPr>
+                </pic:pic>
+              </a:graphicData>
+            </a:graphic>
+          </wp:inline>
+        </w:drawing>
+      </w:r>
+    </w:p>
+    <w:p>
+      <w:pPr>
+        <w:pStyle w:val="Caption"/>
+        <w:jc w:val="center"/>
+        <w:rPr>
+          <w:b/>
+          <w:i w:val="0"/>
+          <w:color w:val="auto"/>
+          <w:sz w:val="24"/>
+        </w:rPr>
+      </w:pPr>
+      <w:r>
+        <w:rPr>
+          <w:b/>
+          <w:i w:val="0"/>
+          <w:color w:val="auto"/>
+          <w:sz w:val="24"/>
+        </w:rPr>
+        <w:t xml:space="preserve">Gambar </w:t>
+      </w:r>
+      <w:r>
+        <w:rPr>
+          <w:b/>
+          <w:i w:val="0"/>
+          <w:color w:val="auto"/>
+          <w:sz w:val="24"/>
+        </w:rPr>
+        <w:t>3.9</w:t>
+      </w:r>
+      <w:r>
+        <w:rPr>
+          <w:b/>
+          <w:color w:val="auto"/>
+          <w:sz w:val="24"/>
+        </w:rPr>
+        <w:t xml:space="preserve"> </w:t>
+      </w:r>
+      <w:r>
+        <w:rPr>
+          <w:b/>
+          <w:i w:val="0"/>
+          <w:color w:val="auto"/>
+          <w:sz w:val="24"/>
+        </w:rPr>
+        <w:t xml:space="preserve">Rancangan Tampilan </w:t>
+      </w:r>
+      <w:r>
+        <w:rPr>
+          <w:b/>
+          <w:i w:val="0"/>
+          <w:color w:val="auto"/>
+          <w:sz w:val="24"/>
+        </w:rPr>
+        <w:t>Training</w:t>
+      </w:r>
+    </w:p>
     <w:p/>
     <w:p>
       <w:pPr>
@@ -17921,7 +18502,134 @@
           <w:b/>
           <w:color w:val="auto"/>
         </w:rPr>
+        <w:lastRenderedPageBreak/>
         <w:t>Rancangan Tampilan Testing</w:t>
+      </w:r>
+    </w:p>
+    <w:p>
+      <w:pPr>
+        <w:ind w:firstLine="720"/>
+      </w:pPr>
+      <w:r>
+        <w:t xml:space="preserve">Sama halnya dengan training, pada menu testing juga menampilkan data komentar yang sebelum telah dipilih sebagai data testing pada menu komentar. </w:t>
+      </w:r>
+      <w:r>
+        <w:t>Saat menekan button testing maka data-data tersebut akan diproses testing untuk mendapatkan kelas komentar dari sistem.</w:t>
+      </w:r>
+      <w:r>
+        <w:t xml:space="preserve"> Rancangan tampilan testing dapat dilihat pada gambar 3.10.</w:t>
+      </w:r>
+    </w:p>
+    <w:p>
+      <w:r>
+        <w:rPr>
+          <w:noProof/>
+          <w:lang w:val="en-ID" w:eastAsia="en-ID"/>
+        </w:rPr>
+        <w:drawing>
+          <wp:inline distT="0" distB="0" distL="0" distR="0">
+            <wp:extent cx="5037455" cy="2787392"/>
+            <wp:effectExtent l="0" t="0" r="0" b="0"/>
+            <wp:docPr id="11" name="Picture 11" descr="C:\Users\cokag\AppData\Local\Microsoft\Windows\INetCacheContent.Word\testing.png"/>
+            <wp:cNvGraphicFramePr>
+              <a:graphicFrameLocks xmlns:a="http://schemas.openxmlformats.org/drawingml/2006/main" noChangeAspect="1"/>
+            </wp:cNvGraphicFramePr>
+            <a:graphic xmlns:a="http://schemas.openxmlformats.org/drawingml/2006/main">
+              <a:graphicData uri="http://schemas.openxmlformats.org/drawingml/2006/picture">
+                <pic:pic xmlns:pic="http://schemas.openxmlformats.org/drawingml/2006/picture">
+                  <pic:nvPicPr>
+                    <pic:cNvPr id="0" name="Picture 9" descr="C:\Users\cokag\AppData\Local\Microsoft\Windows\INetCacheContent.Word\testing.png"/>
+                    <pic:cNvPicPr>
+                      <a:picLocks noChangeAspect="1" noChangeArrowheads="1"/>
+                    </pic:cNvPicPr>
+                  </pic:nvPicPr>
+                  <pic:blipFill>
+                    <a:blip r:embed="rId24">
+                      <a:extLst>
+                        <a:ext uri="{28A0092B-C50C-407E-A947-70E740481C1C}">
+                          <a14:useLocalDpi xmlns:a14="http://schemas.microsoft.com/office/drawing/2010/main" val="0"/>
+                        </a:ext>
+                      </a:extLst>
+                    </a:blip>
+                    <a:srcRect/>
+                    <a:stretch>
+                      <a:fillRect/>
+                    </a:stretch>
+                  </pic:blipFill>
+                  <pic:spPr bwMode="auto">
+                    <a:xfrm>
+                      <a:off x="0" y="0"/>
+                      <a:ext cx="5037455" cy="2787392"/>
+                    </a:xfrm>
+                    <a:prstGeom prst="rect">
+                      <a:avLst/>
+                    </a:prstGeom>
+                    <a:noFill/>
+                    <a:ln>
+                      <a:noFill/>
+                    </a:ln>
+                  </pic:spPr>
+                </pic:pic>
+              </a:graphicData>
+            </a:graphic>
+          </wp:inline>
+        </w:drawing>
+      </w:r>
+    </w:p>
+    <w:p>
+      <w:pPr>
+        <w:pStyle w:val="Caption"/>
+        <w:jc w:val="center"/>
+        <w:rPr>
+          <w:b/>
+          <w:i w:val="0"/>
+          <w:color w:val="auto"/>
+          <w:sz w:val="24"/>
+        </w:rPr>
+      </w:pPr>
+      <w:r>
+        <w:rPr>
+          <w:b/>
+          <w:i w:val="0"/>
+          <w:color w:val="auto"/>
+          <w:sz w:val="24"/>
+        </w:rPr>
+        <w:t xml:space="preserve">Gambar </w:t>
+      </w:r>
+      <w:r>
+        <w:rPr>
+          <w:b/>
+          <w:i w:val="0"/>
+          <w:color w:val="auto"/>
+          <w:sz w:val="24"/>
+        </w:rPr>
+        <w:t>3.10</w:t>
+      </w:r>
+      <w:r>
+        <w:rPr>
+          <w:b/>
+          <w:color w:val="auto"/>
+          <w:sz w:val="24"/>
+        </w:rPr>
+        <w:t xml:space="preserve"> </w:t>
+      </w:r>
+      <w:r>
+        <w:rPr>
+          <w:b/>
+          <w:i w:val="0"/>
+          <w:color w:val="auto"/>
+          <w:sz w:val="24"/>
+        </w:rPr>
+        <w:t>Rancangan Tampilan T</w:t>
+      </w:r>
+      <w:r>
+        <w:rPr>
+          <w:b/>
+          <w:i w:val="0"/>
+          <w:color w:val="auto"/>
+          <w:sz w:val="24"/>
+        </w:rPr>
+        <w:t>esting</w:t>
       </w:r>
     </w:p>
     <w:p/>
@@ -17948,6 +18656,130 @@
         <w:t>Rancangan Tampilan Evaluasi</w:t>
       </w:r>
     </w:p>
+    <w:p>
+      <w:pPr>
+        <w:ind w:firstLine="720"/>
+      </w:pPr>
+      <w:r>
+        <w:t xml:space="preserve">Pada menu evaluasi akan ditampilkan evaluasi dari testing data yang telah dilakukan seperti akurasi dari tiap threshold seleksi fitur </w:t>
+      </w:r>
+      <w:r>
+        <w:rPr>
+          <w:i/>
+        </w:rPr>
+        <w:t>Chi-square</w:t>
+      </w:r>
+      <w:r>
+        <w:t>.</w:t>
+      </w:r>
+      <w:r>
+        <w:t xml:space="preserve"> Rancangan tampilan evaluasi dapat dilihat pada gambar 3.11.</w:t>
+      </w:r>
+    </w:p>
+    <w:p>
+      <w:r>
+        <w:rPr>
+          <w:noProof/>
+          <w:lang w:val="en-ID" w:eastAsia="en-ID"/>
+        </w:rPr>
+        <w:lastRenderedPageBreak/>
+        <w:drawing>
+          <wp:inline distT="0" distB="0" distL="0" distR="0">
+            <wp:extent cx="5037455" cy="2765003"/>
+            <wp:effectExtent l="0" t="0" r="0" b="0"/>
+            <wp:docPr id="12" name="Picture 12" descr="C:\Users\cokag\AppData\Local\Microsoft\Windows\INetCacheContent.Word\evaluasi.png"/>
+            <wp:cNvGraphicFramePr>
+              <a:graphicFrameLocks xmlns:a="http://schemas.openxmlformats.org/drawingml/2006/main" noChangeAspect="1"/>
+            </wp:cNvGraphicFramePr>
+            <a:graphic xmlns:a="http://schemas.openxmlformats.org/drawingml/2006/main">
+              <a:graphicData uri="http://schemas.openxmlformats.org/drawingml/2006/picture">
+                <pic:pic xmlns:pic="http://schemas.openxmlformats.org/drawingml/2006/picture">
+                  <pic:nvPicPr>
+                    <pic:cNvPr id="0" name="Picture 11" descr="C:\Users\cokag\AppData\Local\Microsoft\Windows\INetCacheContent.Word\evaluasi.png"/>
+                    <pic:cNvPicPr>
+                      <a:picLocks noChangeAspect="1" noChangeArrowheads="1"/>
+                    </pic:cNvPicPr>
+                  </pic:nvPicPr>
+                  <pic:blipFill>
+                    <a:blip r:embed="rId25">
+                      <a:extLst>
+                        <a:ext uri="{28A0092B-C50C-407E-A947-70E740481C1C}">
+                          <a14:useLocalDpi xmlns:a14="http://schemas.microsoft.com/office/drawing/2010/main" val="0"/>
+                        </a:ext>
+                      </a:extLst>
+                    </a:blip>
+                    <a:srcRect/>
+                    <a:stretch>
+                      <a:fillRect/>
+                    </a:stretch>
+                  </pic:blipFill>
+                  <pic:spPr bwMode="auto">
+                    <a:xfrm>
+                      <a:off x="0" y="0"/>
+                      <a:ext cx="5037455" cy="2765003"/>
+                    </a:xfrm>
+                    <a:prstGeom prst="rect">
+                      <a:avLst/>
+                    </a:prstGeom>
+                    <a:noFill/>
+                    <a:ln>
+                      <a:noFill/>
+                    </a:ln>
+                  </pic:spPr>
+                </pic:pic>
+              </a:graphicData>
+            </a:graphic>
+          </wp:inline>
+        </w:drawing>
+      </w:r>
+    </w:p>
+    <w:p>
+      <w:pPr>
+        <w:pStyle w:val="Caption"/>
+        <w:jc w:val="center"/>
+        <w:rPr>
+          <w:b/>
+          <w:i w:val="0"/>
+          <w:color w:val="auto"/>
+          <w:sz w:val="24"/>
+        </w:rPr>
+      </w:pPr>
+      <w:r>
+        <w:rPr>
+          <w:b/>
+          <w:i w:val="0"/>
+          <w:color w:val="auto"/>
+          <w:sz w:val="24"/>
+        </w:rPr>
+        <w:t xml:space="preserve">Gambar </w:t>
+      </w:r>
+      <w:r>
+        <w:rPr>
+          <w:b/>
+          <w:i w:val="0"/>
+          <w:color w:val="auto"/>
+          <w:sz w:val="24"/>
+        </w:rPr>
+        <w:t>3.11</w:t>
+      </w:r>
+      <w:r>
+        <w:rPr>
+          <w:b/>
+          <w:color w:val="auto"/>
+          <w:sz w:val="24"/>
+        </w:rPr>
+        <w:t xml:space="preserve"> </w:t>
+      </w:r>
+      <w:r>
+        <w:rPr>
+          <w:b/>
+          <w:i w:val="0"/>
+          <w:color w:val="auto"/>
+          <w:sz w:val="24"/>
+        </w:rPr>
+        <w:t>Rancangan Tampilan Testing</w:t>
+      </w:r>
+    </w:p>
     <w:p/>
     <w:p>
       <w:pPr>
@@ -17972,11 +18804,126 @@
         <w:t>Rancangan Tampilan Pengaturan</w:t>
       </w:r>
     </w:p>
+    <w:p>
+      <w:pPr>
+        <w:ind w:firstLine="720"/>
+      </w:pPr>
+      <w:r>
+        <w:t>Pada menu pengaturan hanya ditampilkan slider untuk mengub</w:t>
+      </w:r>
+      <w:r>
+        <w:t>ah threshold dari seleksi fitur yang akan dilakukan pada proses testing.</w:t>
+      </w:r>
+      <w:r>
+        <w:t xml:space="preserve"> Rancangan tampilan pengaturan dapat dilihat pada gambar 3.12.</w:t>
+      </w:r>
+    </w:p>
+    <w:p>
+      <w:r>
+        <w:rPr>
+          <w:noProof/>
+          <w:lang w:val="en-ID" w:eastAsia="en-ID"/>
+        </w:rPr>
+        <w:drawing>
+          <wp:inline distT="0" distB="0" distL="0" distR="0">
+            <wp:extent cx="5037455" cy="2796096"/>
+            <wp:effectExtent l="0" t="0" r="0" b="4445"/>
+            <wp:docPr id="13" name="Picture 13" descr="C:\Users\cokag\AppData\Local\Microsoft\Windows\INetCacheContent.Word\pengaturan.png"/>
+            <wp:cNvGraphicFramePr>
+              <a:graphicFrameLocks xmlns:a="http://schemas.openxmlformats.org/drawingml/2006/main" noChangeAspect="1"/>
+            </wp:cNvGraphicFramePr>
+            <a:graphic xmlns:a="http://schemas.openxmlformats.org/drawingml/2006/main">
+              <a:graphicData uri="http://schemas.openxmlformats.org/drawingml/2006/picture">
+                <pic:pic xmlns:pic="http://schemas.openxmlformats.org/drawingml/2006/picture">
+                  <pic:nvPicPr>
+                    <pic:cNvPr id="0" name="Picture 13" descr="C:\Users\cokag\AppData\Local\Microsoft\Windows\INetCacheContent.Word\pengaturan.png"/>
+                    <pic:cNvPicPr>
+                      <a:picLocks noChangeAspect="1" noChangeArrowheads="1"/>
+                    </pic:cNvPicPr>
+                  </pic:nvPicPr>
+                  <pic:blipFill>
+                    <a:blip r:embed="rId26">
+                      <a:extLst>
+                        <a:ext uri="{28A0092B-C50C-407E-A947-70E740481C1C}">
+                          <a14:useLocalDpi xmlns:a14="http://schemas.microsoft.com/office/drawing/2010/main" val="0"/>
+                        </a:ext>
+                      </a:extLst>
+                    </a:blip>
+                    <a:srcRect/>
+                    <a:stretch>
+                      <a:fillRect/>
+                    </a:stretch>
+                  </pic:blipFill>
+                  <pic:spPr bwMode="auto">
+                    <a:xfrm>
+                      <a:off x="0" y="0"/>
+                      <a:ext cx="5037455" cy="2796096"/>
+                    </a:xfrm>
+                    <a:prstGeom prst="rect">
+                      <a:avLst/>
+                    </a:prstGeom>
+                    <a:noFill/>
+                    <a:ln>
+                      <a:noFill/>
+                    </a:ln>
+                  </pic:spPr>
+                </pic:pic>
+              </a:graphicData>
+            </a:graphic>
+          </wp:inline>
+        </w:drawing>
+      </w:r>
+    </w:p>
+    <w:p>
+      <w:pPr>
+        <w:pStyle w:val="Caption"/>
+        <w:jc w:val="center"/>
+        <w:rPr>
+          <w:b/>
+          <w:i w:val="0"/>
+          <w:color w:val="auto"/>
+          <w:sz w:val="24"/>
+        </w:rPr>
+      </w:pPr>
+      <w:r>
+        <w:rPr>
+          <w:b/>
+          <w:i w:val="0"/>
+          <w:color w:val="auto"/>
+          <w:sz w:val="24"/>
+        </w:rPr>
+        <w:t xml:space="preserve">Gambar </w:t>
+      </w:r>
+      <w:r>
+        <w:rPr>
+          <w:b/>
+          <w:i w:val="0"/>
+          <w:color w:val="auto"/>
+          <w:sz w:val="24"/>
+        </w:rPr>
+        <w:t>3.12</w:t>
+      </w:r>
+      <w:r>
+        <w:rPr>
+          <w:b/>
+          <w:color w:val="auto"/>
+          <w:sz w:val="24"/>
+        </w:rPr>
+        <w:t xml:space="preserve"> </w:t>
+      </w:r>
+      <w:r>
+        <w:rPr>
+          <w:b/>
+          <w:i w:val="0"/>
+          <w:color w:val="auto"/>
+          <w:sz w:val="24"/>
+        </w:rPr>
+        <w:t>Rancangan Tampilan Testing</w:t>
+      </w:r>
+    </w:p>
     <w:p/>
     <w:p/>
     <w:p/>
-    <w:p/>
-    <w:p/>
     <w:p>
       <w:pPr>
         <w:pStyle w:val="Heading1"/>
@@ -18033,8 +18980,8 @@
     <w:p>
       <w:pPr>
         <w:sectPr>
-          <w:headerReference w:type="default" r:id="rId20"/>
-          <w:footerReference w:type="default" r:id="rId21"/>
+          <w:headerReference w:type="default" r:id="rId27"/>
+          <w:footerReference w:type="default" r:id="rId28"/>
           <w:pgSz w:w="11907" w:h="16839" w:code="9"/>
           <w:pgMar w:top="1872" w:right="1699" w:bottom="1699" w:left="2275" w:header="720" w:footer="720" w:gutter="0"/>
           <w:pgNumType w:start="1"/>
@@ -18521,8 +19468,8 @@
     </w:sdt>
     <w:p/>
     <w:sectPr>
-      <w:headerReference w:type="default" r:id="rId22"/>
-      <w:footerReference w:type="default" r:id="rId23"/>
+      <w:headerReference w:type="default" r:id="rId29"/>
+      <w:footerReference w:type="default" r:id="rId30"/>
       <w:pgSz w:w="11907" w:h="16839" w:code="9"/>
       <w:pgMar w:top="1872" w:right="1699" w:bottom="1699" w:left="2275" w:header="720" w:footer="720" w:gutter="0"/>
       <w:cols w:space="720"/>
@@ -18533,7 +19480,7 @@
 </file>
 
 <file path=word/endnotes.xml><?xml version="1.0" encoding="utf-8"?>
-<w:endnotes xmlns:wpc="http://schemas.microsoft.com/office/word/2010/wordprocessingCanvas" xmlns:mc="http://schemas.openxmlformats.org/markup-compatibility/2006" xmlns:o="urn:schemas-microsoft-com:office:office" xmlns:r="http://schemas.openxmlformats.org/officeDocument/2006/relationships" xmlns:m="http://schemas.openxmlformats.org/officeDocument/2006/math" xmlns:v="urn:schemas-microsoft-com:vml" xmlns:wp14="http://schemas.microsoft.com/office/word/2010/wordprocessingDrawing" xmlns:wp="http://schemas.openxmlformats.org/drawingml/2006/wordprocessingDrawing" xmlns:w10="urn:schemas-microsoft-com:office:word" xmlns:w="http://schemas.openxmlformats.org/wordprocessingml/2006/main" xmlns:w14="http://schemas.microsoft.com/office/word/2010/wordml" xmlns:w15="http://schemas.microsoft.com/office/word/2012/wordml" xmlns:wpg="http://schemas.microsoft.com/office/word/2010/wordprocessingGroup" xmlns:wpi="http://schemas.microsoft.com/office/word/2010/wordprocessingInk" xmlns:wne="http://schemas.microsoft.com/office/word/2006/wordml" xmlns:wps="http://schemas.microsoft.com/office/word/2010/wordprocessingShape" mc:Ignorable="w14 w15 wp14">
+<w:endnotes xmlns:wpc="http://schemas.microsoft.com/office/word/2010/wordprocessingCanvas" xmlns:cx="http://schemas.microsoft.com/office/drawing/2014/chartex" xmlns:cx1="http://schemas.microsoft.com/office/drawing/2015/9/8/chartex" xmlns:cx2="http://schemas.microsoft.com/office/drawing/2015/10/21/chartex" xmlns:cx3="http://schemas.microsoft.com/office/drawing/2016/5/9/chartex" xmlns:cx4="http://schemas.microsoft.com/office/drawing/2016/5/10/chartex" xmlns:cx5="http://schemas.microsoft.com/office/drawing/2016/5/11/chartex" xmlns:mc="http://schemas.openxmlformats.org/markup-compatibility/2006" xmlns:o="urn:schemas-microsoft-com:office:office" xmlns:r="http://schemas.openxmlformats.org/officeDocument/2006/relationships" xmlns:m="http://schemas.openxmlformats.org/officeDocument/2006/math" xmlns:v="urn:schemas-microsoft-com:vml" xmlns:wp14="http://schemas.microsoft.com/office/word/2010/wordprocessingDrawing" xmlns:wp="http://schemas.openxmlformats.org/drawingml/2006/wordprocessingDrawing" xmlns:w10="urn:schemas-microsoft-com:office:word" xmlns:w="http://schemas.openxmlformats.org/wordprocessingml/2006/main" xmlns:w14="http://schemas.microsoft.com/office/word/2010/wordml" xmlns:w15="http://schemas.microsoft.com/office/word/2012/wordml" xmlns:w16se="http://schemas.microsoft.com/office/word/2015/wordml/symex" xmlns:wpg="http://schemas.microsoft.com/office/word/2010/wordprocessingGroup" xmlns:wpi="http://schemas.microsoft.com/office/word/2010/wordprocessingInk" xmlns:wne="http://schemas.microsoft.com/office/word/2006/wordml" xmlns:wps="http://schemas.microsoft.com/office/word/2010/wordprocessingShape" mc:Ignorable="w14 w15 w16se wp14">
   <w:endnote w:type="separator" w:id="-1">
     <w:p>
       <w:pPr>
@@ -18558,7 +19505,7 @@
 </file>
 
 <file path=word/footer1.xml><?xml version="1.0" encoding="utf-8"?>
-<w:ftr xmlns:wpc="http://schemas.microsoft.com/office/word/2010/wordprocessingCanvas" xmlns:mc="http://schemas.openxmlformats.org/markup-compatibility/2006" xmlns:o="urn:schemas-microsoft-com:office:office" xmlns:r="http://schemas.openxmlformats.org/officeDocument/2006/relationships" xmlns:m="http://schemas.openxmlformats.org/officeDocument/2006/math" xmlns:v="urn:schemas-microsoft-com:vml" xmlns:wp14="http://schemas.microsoft.com/office/word/2010/wordprocessingDrawing" xmlns:wp="http://schemas.openxmlformats.org/drawingml/2006/wordprocessingDrawing" xmlns:w10="urn:schemas-microsoft-com:office:word" xmlns:w="http://schemas.openxmlformats.org/wordprocessingml/2006/main" xmlns:w14="http://schemas.microsoft.com/office/word/2010/wordml" xmlns:w15="http://schemas.microsoft.com/office/word/2012/wordml" xmlns:wpg="http://schemas.microsoft.com/office/word/2010/wordprocessingGroup" xmlns:wpi="http://schemas.microsoft.com/office/word/2010/wordprocessingInk" xmlns:wne="http://schemas.microsoft.com/office/word/2006/wordml" xmlns:wps="http://schemas.microsoft.com/office/word/2010/wordprocessingShape" mc:Ignorable="w14 w15 wp14">
+<w:ftr xmlns:wpc="http://schemas.microsoft.com/office/word/2010/wordprocessingCanvas" xmlns:cx="http://schemas.microsoft.com/office/drawing/2014/chartex" xmlns:cx1="http://schemas.microsoft.com/office/drawing/2015/9/8/chartex" xmlns:cx2="http://schemas.microsoft.com/office/drawing/2015/10/21/chartex" xmlns:cx3="http://schemas.microsoft.com/office/drawing/2016/5/9/chartex" xmlns:cx4="http://schemas.microsoft.com/office/drawing/2016/5/10/chartex" xmlns:cx5="http://schemas.microsoft.com/office/drawing/2016/5/11/chartex" xmlns:mc="http://schemas.openxmlformats.org/markup-compatibility/2006" xmlns:o="urn:schemas-microsoft-com:office:office" xmlns:r="http://schemas.openxmlformats.org/officeDocument/2006/relationships" xmlns:m="http://schemas.openxmlformats.org/officeDocument/2006/math" xmlns:v="urn:schemas-microsoft-com:vml" xmlns:wp14="http://schemas.microsoft.com/office/word/2010/wordprocessingDrawing" xmlns:wp="http://schemas.openxmlformats.org/drawingml/2006/wordprocessingDrawing" xmlns:w10="urn:schemas-microsoft-com:office:word" xmlns:w="http://schemas.openxmlformats.org/wordprocessingml/2006/main" xmlns:w14="http://schemas.microsoft.com/office/word/2010/wordml" xmlns:w15="http://schemas.microsoft.com/office/word/2012/wordml" xmlns:w16se="http://schemas.microsoft.com/office/word/2015/wordml/symex" xmlns:wpg="http://schemas.microsoft.com/office/word/2010/wordprocessingGroup" xmlns:wpi="http://schemas.microsoft.com/office/word/2010/wordprocessingInk" xmlns:wne="http://schemas.microsoft.com/office/word/2006/wordml" xmlns:wps="http://schemas.microsoft.com/office/word/2010/wordprocessingShape" mc:Ignorable="w14 w15 w16se wp14">
   <w:sdt>
     <w:sdtPr>
       <w:id w:val="-2061244168"/>
@@ -18611,7 +19558,7 @@
 </file>
 
 <file path=word/footer2.xml><?xml version="1.0" encoding="utf-8"?>
-<w:ftr xmlns:wpc="http://schemas.microsoft.com/office/word/2010/wordprocessingCanvas" xmlns:mc="http://schemas.openxmlformats.org/markup-compatibility/2006" xmlns:o="urn:schemas-microsoft-com:office:office" xmlns:r="http://schemas.openxmlformats.org/officeDocument/2006/relationships" xmlns:m="http://schemas.openxmlformats.org/officeDocument/2006/math" xmlns:v="urn:schemas-microsoft-com:vml" xmlns:wp14="http://schemas.microsoft.com/office/word/2010/wordprocessingDrawing" xmlns:wp="http://schemas.openxmlformats.org/drawingml/2006/wordprocessingDrawing" xmlns:w10="urn:schemas-microsoft-com:office:word" xmlns:w="http://schemas.openxmlformats.org/wordprocessingml/2006/main" xmlns:w14="http://schemas.microsoft.com/office/word/2010/wordml" xmlns:w15="http://schemas.microsoft.com/office/word/2012/wordml" xmlns:wpg="http://schemas.microsoft.com/office/word/2010/wordprocessingGroup" xmlns:wpi="http://schemas.microsoft.com/office/word/2010/wordprocessingInk" xmlns:wne="http://schemas.microsoft.com/office/word/2006/wordml" xmlns:wps="http://schemas.microsoft.com/office/word/2010/wordprocessingShape" mc:Ignorable="w14 w15 wp14">
+<w:ftr xmlns:wpc="http://schemas.microsoft.com/office/word/2010/wordprocessingCanvas" xmlns:cx="http://schemas.microsoft.com/office/drawing/2014/chartex" xmlns:cx1="http://schemas.microsoft.com/office/drawing/2015/9/8/chartex" xmlns:cx2="http://schemas.microsoft.com/office/drawing/2015/10/21/chartex" xmlns:cx3="http://schemas.microsoft.com/office/drawing/2016/5/9/chartex" xmlns:cx4="http://schemas.microsoft.com/office/drawing/2016/5/10/chartex" xmlns:cx5="http://schemas.microsoft.com/office/drawing/2016/5/11/chartex" xmlns:mc="http://schemas.openxmlformats.org/markup-compatibility/2006" xmlns:o="urn:schemas-microsoft-com:office:office" xmlns:r="http://schemas.openxmlformats.org/officeDocument/2006/relationships" xmlns:m="http://schemas.openxmlformats.org/officeDocument/2006/math" xmlns:v="urn:schemas-microsoft-com:vml" xmlns:wp14="http://schemas.microsoft.com/office/word/2010/wordprocessingDrawing" xmlns:wp="http://schemas.openxmlformats.org/drawingml/2006/wordprocessingDrawing" xmlns:w10="urn:schemas-microsoft-com:office:word" xmlns:w="http://schemas.openxmlformats.org/wordprocessingml/2006/main" xmlns:w14="http://schemas.microsoft.com/office/word/2010/wordml" xmlns:w15="http://schemas.microsoft.com/office/word/2012/wordml" xmlns:w16se="http://schemas.microsoft.com/office/word/2015/wordml/symex" xmlns:wpg="http://schemas.microsoft.com/office/word/2010/wordprocessingGroup" xmlns:wpi="http://schemas.microsoft.com/office/word/2010/wordprocessingInk" xmlns:wne="http://schemas.microsoft.com/office/word/2006/wordml" xmlns:wps="http://schemas.microsoft.com/office/word/2010/wordprocessingShape" mc:Ignorable="w14 w15 w16se wp14">
   <w:sdt>
     <w:sdtPr>
       <w:id w:val="-1403597146"/>
@@ -18664,7 +19611,7 @@
 </file>
 
 <file path=word/footer3.xml><?xml version="1.0" encoding="utf-8"?>
-<w:ftr xmlns:wpc="http://schemas.microsoft.com/office/word/2010/wordprocessingCanvas" xmlns:mc="http://schemas.openxmlformats.org/markup-compatibility/2006" xmlns:o="urn:schemas-microsoft-com:office:office" xmlns:r="http://schemas.openxmlformats.org/officeDocument/2006/relationships" xmlns:m="http://schemas.openxmlformats.org/officeDocument/2006/math" xmlns:v="urn:schemas-microsoft-com:vml" xmlns:wp14="http://schemas.microsoft.com/office/word/2010/wordprocessingDrawing" xmlns:wp="http://schemas.openxmlformats.org/drawingml/2006/wordprocessingDrawing" xmlns:w10="urn:schemas-microsoft-com:office:word" xmlns:w="http://schemas.openxmlformats.org/wordprocessingml/2006/main" xmlns:w14="http://schemas.microsoft.com/office/word/2010/wordml" xmlns:w15="http://schemas.microsoft.com/office/word/2012/wordml" xmlns:wpg="http://schemas.microsoft.com/office/word/2010/wordprocessingGroup" xmlns:wpi="http://schemas.microsoft.com/office/word/2010/wordprocessingInk" xmlns:wne="http://schemas.microsoft.com/office/word/2006/wordml" xmlns:wps="http://schemas.microsoft.com/office/word/2010/wordprocessingShape" mc:Ignorable="w14 w15 wp14">
+<w:ftr xmlns:wpc="http://schemas.microsoft.com/office/word/2010/wordprocessingCanvas" xmlns:cx="http://schemas.microsoft.com/office/drawing/2014/chartex" xmlns:cx1="http://schemas.microsoft.com/office/drawing/2015/9/8/chartex" xmlns:cx2="http://schemas.microsoft.com/office/drawing/2015/10/21/chartex" xmlns:cx3="http://schemas.microsoft.com/office/drawing/2016/5/9/chartex" xmlns:cx4="http://schemas.microsoft.com/office/drawing/2016/5/10/chartex" xmlns:cx5="http://schemas.microsoft.com/office/drawing/2016/5/11/chartex" xmlns:mc="http://schemas.openxmlformats.org/markup-compatibility/2006" xmlns:o="urn:schemas-microsoft-com:office:office" xmlns:r="http://schemas.openxmlformats.org/officeDocument/2006/relationships" xmlns:m="http://schemas.openxmlformats.org/officeDocument/2006/math" xmlns:v="urn:schemas-microsoft-com:vml" xmlns:wp14="http://schemas.microsoft.com/office/word/2010/wordprocessingDrawing" xmlns:wp="http://schemas.openxmlformats.org/drawingml/2006/wordprocessingDrawing" xmlns:w10="urn:schemas-microsoft-com:office:word" xmlns:w="http://schemas.openxmlformats.org/wordprocessingml/2006/main" xmlns:w14="http://schemas.microsoft.com/office/word/2010/wordml" xmlns:w15="http://schemas.microsoft.com/office/word/2012/wordml" xmlns:w16se="http://schemas.microsoft.com/office/word/2015/wordml/symex" xmlns:wpg="http://schemas.microsoft.com/office/word/2010/wordprocessingGroup" xmlns:wpi="http://schemas.microsoft.com/office/word/2010/wordprocessingInk" xmlns:wne="http://schemas.microsoft.com/office/word/2006/wordml" xmlns:wps="http://schemas.microsoft.com/office/word/2010/wordprocessingShape" mc:Ignorable="w14 w15 w16se wp14">
   <w:sdt>
     <w:sdtPr>
       <w:id w:val="523143072"/>
@@ -18717,7 +19664,7 @@
 </file>
 
 <file path=word/footer4.xml><?xml version="1.0" encoding="utf-8"?>
-<w:ftr xmlns:wpc="http://schemas.microsoft.com/office/word/2010/wordprocessingCanvas" xmlns:mc="http://schemas.openxmlformats.org/markup-compatibility/2006" xmlns:o="urn:schemas-microsoft-com:office:office" xmlns:r="http://schemas.openxmlformats.org/officeDocument/2006/relationships" xmlns:m="http://schemas.openxmlformats.org/officeDocument/2006/math" xmlns:v="urn:schemas-microsoft-com:vml" xmlns:wp14="http://schemas.microsoft.com/office/word/2010/wordprocessingDrawing" xmlns:wp="http://schemas.openxmlformats.org/drawingml/2006/wordprocessingDrawing" xmlns:w10="urn:schemas-microsoft-com:office:word" xmlns:w="http://schemas.openxmlformats.org/wordprocessingml/2006/main" xmlns:w14="http://schemas.microsoft.com/office/word/2010/wordml" xmlns:w15="http://schemas.microsoft.com/office/word/2012/wordml" xmlns:wpg="http://schemas.microsoft.com/office/word/2010/wordprocessingGroup" xmlns:wpi="http://schemas.microsoft.com/office/word/2010/wordprocessingInk" xmlns:wne="http://schemas.microsoft.com/office/word/2006/wordml" xmlns:wps="http://schemas.microsoft.com/office/word/2010/wordprocessingShape" mc:Ignorable="w14 w15 wp14">
+<w:ftr xmlns:wpc="http://schemas.microsoft.com/office/word/2010/wordprocessingCanvas" xmlns:cx="http://schemas.microsoft.com/office/drawing/2014/chartex" xmlns:cx1="http://schemas.microsoft.com/office/drawing/2015/9/8/chartex" xmlns:cx2="http://schemas.microsoft.com/office/drawing/2015/10/21/chartex" xmlns:cx3="http://schemas.microsoft.com/office/drawing/2016/5/9/chartex" xmlns:cx4="http://schemas.microsoft.com/office/drawing/2016/5/10/chartex" xmlns:cx5="http://schemas.microsoft.com/office/drawing/2016/5/11/chartex" xmlns:mc="http://schemas.openxmlformats.org/markup-compatibility/2006" xmlns:o="urn:schemas-microsoft-com:office:office" xmlns:r="http://schemas.openxmlformats.org/officeDocument/2006/relationships" xmlns:m="http://schemas.openxmlformats.org/officeDocument/2006/math" xmlns:v="urn:schemas-microsoft-com:vml" xmlns:wp14="http://schemas.microsoft.com/office/word/2010/wordprocessingDrawing" xmlns:wp="http://schemas.openxmlformats.org/drawingml/2006/wordprocessingDrawing" xmlns:w10="urn:schemas-microsoft-com:office:word" xmlns:w="http://schemas.openxmlformats.org/wordprocessingml/2006/main" xmlns:w14="http://schemas.microsoft.com/office/word/2010/wordml" xmlns:w15="http://schemas.microsoft.com/office/word/2012/wordml" xmlns:w16se="http://schemas.microsoft.com/office/word/2015/wordml/symex" xmlns:wpg="http://schemas.microsoft.com/office/word/2010/wordprocessingGroup" xmlns:wpi="http://schemas.microsoft.com/office/word/2010/wordprocessingInk" xmlns:wne="http://schemas.microsoft.com/office/word/2006/wordml" xmlns:wps="http://schemas.microsoft.com/office/word/2010/wordprocessingShape" mc:Ignorable="w14 w15 w16se wp14">
   <w:sdt>
     <w:sdtPr>
       <w:id w:val="1384529890"/>
@@ -18770,7 +19717,7 @@
 </file>
 
 <file path=word/footer5.xml><?xml version="1.0" encoding="utf-8"?>
-<w:ftr xmlns:wpc="http://schemas.microsoft.com/office/word/2010/wordprocessingCanvas" xmlns:mc="http://schemas.openxmlformats.org/markup-compatibility/2006" xmlns:o="urn:schemas-microsoft-com:office:office" xmlns:r="http://schemas.openxmlformats.org/officeDocument/2006/relationships" xmlns:m="http://schemas.openxmlformats.org/officeDocument/2006/math" xmlns:v="urn:schemas-microsoft-com:vml" xmlns:wp14="http://schemas.microsoft.com/office/word/2010/wordprocessingDrawing" xmlns:wp="http://schemas.openxmlformats.org/drawingml/2006/wordprocessingDrawing" xmlns:w10="urn:schemas-microsoft-com:office:word" xmlns:w="http://schemas.openxmlformats.org/wordprocessingml/2006/main" xmlns:w14="http://schemas.microsoft.com/office/word/2010/wordml" xmlns:w15="http://schemas.microsoft.com/office/word/2012/wordml" xmlns:wpg="http://schemas.microsoft.com/office/word/2010/wordprocessingGroup" xmlns:wpi="http://schemas.microsoft.com/office/word/2010/wordprocessingInk" xmlns:wne="http://schemas.microsoft.com/office/word/2006/wordml" xmlns:wps="http://schemas.microsoft.com/office/word/2010/wordprocessingShape" mc:Ignorable="w14 w15 wp14">
+<w:ftr xmlns:wpc="http://schemas.microsoft.com/office/word/2010/wordprocessingCanvas" xmlns:cx="http://schemas.microsoft.com/office/drawing/2014/chartex" xmlns:cx1="http://schemas.microsoft.com/office/drawing/2015/9/8/chartex" xmlns:cx2="http://schemas.microsoft.com/office/drawing/2015/10/21/chartex" xmlns:cx3="http://schemas.microsoft.com/office/drawing/2016/5/9/chartex" xmlns:cx4="http://schemas.microsoft.com/office/drawing/2016/5/10/chartex" xmlns:cx5="http://schemas.microsoft.com/office/drawing/2016/5/11/chartex" xmlns:mc="http://schemas.openxmlformats.org/markup-compatibility/2006" xmlns:o="urn:schemas-microsoft-com:office:office" xmlns:r="http://schemas.openxmlformats.org/officeDocument/2006/relationships" xmlns:m="http://schemas.openxmlformats.org/officeDocument/2006/math" xmlns:v="urn:schemas-microsoft-com:vml" xmlns:wp14="http://schemas.microsoft.com/office/word/2010/wordprocessingDrawing" xmlns:wp="http://schemas.openxmlformats.org/drawingml/2006/wordprocessingDrawing" xmlns:w10="urn:schemas-microsoft-com:office:word" xmlns:w="http://schemas.openxmlformats.org/wordprocessingml/2006/main" xmlns:w14="http://schemas.microsoft.com/office/word/2010/wordml" xmlns:w15="http://schemas.microsoft.com/office/word/2012/wordml" xmlns:w16se="http://schemas.microsoft.com/office/word/2015/wordml/symex" xmlns:wpg="http://schemas.microsoft.com/office/word/2010/wordprocessingGroup" xmlns:wpi="http://schemas.microsoft.com/office/word/2010/wordprocessingInk" xmlns:wne="http://schemas.microsoft.com/office/word/2006/wordml" xmlns:wps="http://schemas.microsoft.com/office/word/2010/wordprocessingShape" mc:Ignorable="w14 w15 w16se wp14">
   <w:sdt>
     <w:sdtPr>
       <w:id w:val="303207570"/>
@@ -18823,7 +19770,7 @@
 </file>
 
 <file path=word/footer6.xml><?xml version="1.0" encoding="utf-8"?>
-<w:ftr xmlns:wpc="http://schemas.microsoft.com/office/word/2010/wordprocessingCanvas" xmlns:mc="http://schemas.openxmlformats.org/markup-compatibility/2006" xmlns:o="urn:schemas-microsoft-com:office:office" xmlns:r="http://schemas.openxmlformats.org/officeDocument/2006/relationships" xmlns:m="http://schemas.openxmlformats.org/officeDocument/2006/math" xmlns:v="urn:schemas-microsoft-com:vml" xmlns:wp14="http://schemas.microsoft.com/office/word/2010/wordprocessingDrawing" xmlns:wp="http://schemas.openxmlformats.org/drawingml/2006/wordprocessingDrawing" xmlns:w10="urn:schemas-microsoft-com:office:word" xmlns:w="http://schemas.openxmlformats.org/wordprocessingml/2006/main" xmlns:w14="http://schemas.microsoft.com/office/word/2010/wordml" xmlns:w15="http://schemas.microsoft.com/office/word/2012/wordml" xmlns:wpg="http://schemas.microsoft.com/office/word/2010/wordprocessingGroup" xmlns:wpi="http://schemas.microsoft.com/office/word/2010/wordprocessingInk" xmlns:wne="http://schemas.microsoft.com/office/word/2006/wordml" xmlns:wps="http://schemas.microsoft.com/office/word/2010/wordprocessingShape" mc:Ignorable="w14 w15 wp14">
+<w:ftr xmlns:wpc="http://schemas.microsoft.com/office/word/2010/wordprocessingCanvas" xmlns:cx="http://schemas.microsoft.com/office/drawing/2014/chartex" xmlns:cx1="http://schemas.microsoft.com/office/drawing/2015/9/8/chartex" xmlns:cx2="http://schemas.microsoft.com/office/drawing/2015/10/21/chartex" xmlns:cx3="http://schemas.microsoft.com/office/drawing/2016/5/9/chartex" xmlns:cx4="http://schemas.microsoft.com/office/drawing/2016/5/10/chartex" xmlns:cx5="http://schemas.microsoft.com/office/drawing/2016/5/11/chartex" xmlns:mc="http://schemas.openxmlformats.org/markup-compatibility/2006" xmlns:o="urn:schemas-microsoft-com:office:office" xmlns:r="http://schemas.openxmlformats.org/officeDocument/2006/relationships" xmlns:m="http://schemas.openxmlformats.org/officeDocument/2006/math" xmlns:v="urn:schemas-microsoft-com:vml" xmlns:wp14="http://schemas.microsoft.com/office/word/2010/wordprocessingDrawing" xmlns:wp="http://schemas.openxmlformats.org/drawingml/2006/wordprocessingDrawing" xmlns:w10="urn:schemas-microsoft-com:office:word" xmlns:w="http://schemas.openxmlformats.org/wordprocessingml/2006/main" xmlns:w14="http://schemas.microsoft.com/office/word/2010/wordml" xmlns:w15="http://schemas.microsoft.com/office/word/2012/wordml" xmlns:w16se="http://schemas.microsoft.com/office/word/2015/wordml/symex" xmlns:wpg="http://schemas.microsoft.com/office/word/2010/wordprocessingGroup" xmlns:wpi="http://schemas.microsoft.com/office/word/2010/wordprocessingInk" xmlns:wne="http://schemas.microsoft.com/office/word/2006/wordml" xmlns:wps="http://schemas.microsoft.com/office/word/2010/wordprocessingShape" mc:Ignorable="w14 w15 w16se wp14">
   <w:sdt>
     <w:sdtPr>
       <w:id w:val="59529160"/>
@@ -18856,7 +19803,7 @@
           <w:rPr>
             <w:noProof/>
           </w:rPr>
-          <w:t>22</w:t>
+          <w:t>26</w:t>
         </w:r>
         <w:r>
           <w:rPr>
@@ -18877,7 +19824,7 @@
 </file>
 
 <file path=word/footer7.xml><?xml version="1.0" encoding="utf-8"?>
-<w:ftr xmlns:wpc="http://schemas.microsoft.com/office/word/2010/wordprocessingCanvas" xmlns:mc="http://schemas.openxmlformats.org/markup-compatibility/2006" xmlns:o="urn:schemas-microsoft-com:office:office" xmlns:r="http://schemas.openxmlformats.org/officeDocument/2006/relationships" xmlns:m="http://schemas.openxmlformats.org/officeDocument/2006/math" xmlns:v="urn:schemas-microsoft-com:vml" xmlns:wp14="http://schemas.microsoft.com/office/word/2010/wordprocessingDrawing" xmlns:wp="http://schemas.openxmlformats.org/drawingml/2006/wordprocessingDrawing" xmlns:w10="urn:schemas-microsoft-com:office:word" xmlns:w="http://schemas.openxmlformats.org/wordprocessingml/2006/main" xmlns:w14="http://schemas.microsoft.com/office/word/2010/wordml" xmlns:w15="http://schemas.microsoft.com/office/word/2012/wordml" xmlns:wpg="http://schemas.microsoft.com/office/word/2010/wordprocessingGroup" xmlns:wpi="http://schemas.microsoft.com/office/word/2010/wordprocessingInk" xmlns:wne="http://schemas.microsoft.com/office/word/2006/wordml" xmlns:wps="http://schemas.microsoft.com/office/word/2010/wordprocessingShape" mc:Ignorable="w14 w15 wp14">
+<w:ftr xmlns:wpc="http://schemas.microsoft.com/office/word/2010/wordprocessingCanvas" xmlns:cx="http://schemas.microsoft.com/office/drawing/2014/chartex" xmlns:cx1="http://schemas.microsoft.com/office/drawing/2015/9/8/chartex" xmlns:cx2="http://schemas.microsoft.com/office/drawing/2015/10/21/chartex" xmlns:cx3="http://schemas.microsoft.com/office/drawing/2016/5/9/chartex" xmlns:cx4="http://schemas.microsoft.com/office/drawing/2016/5/10/chartex" xmlns:cx5="http://schemas.microsoft.com/office/drawing/2016/5/11/chartex" xmlns:mc="http://schemas.openxmlformats.org/markup-compatibility/2006" xmlns:o="urn:schemas-microsoft-com:office:office" xmlns:r="http://schemas.openxmlformats.org/officeDocument/2006/relationships" xmlns:m="http://schemas.openxmlformats.org/officeDocument/2006/math" xmlns:v="urn:schemas-microsoft-com:vml" xmlns:wp14="http://schemas.microsoft.com/office/word/2010/wordprocessingDrawing" xmlns:wp="http://schemas.openxmlformats.org/drawingml/2006/wordprocessingDrawing" xmlns:w10="urn:schemas-microsoft-com:office:word" xmlns:w="http://schemas.openxmlformats.org/wordprocessingml/2006/main" xmlns:w14="http://schemas.microsoft.com/office/word/2010/wordml" xmlns:w15="http://schemas.microsoft.com/office/word/2012/wordml" xmlns:w16se="http://schemas.microsoft.com/office/word/2015/wordml/symex" xmlns:wpg="http://schemas.microsoft.com/office/word/2010/wordprocessingGroup" xmlns:wpi="http://schemas.microsoft.com/office/word/2010/wordprocessingInk" xmlns:wne="http://schemas.microsoft.com/office/word/2006/wordml" xmlns:wps="http://schemas.microsoft.com/office/word/2010/wordprocessingShape" mc:Ignorable="w14 w15 w16se wp14">
   <w:sdt>
     <w:sdtPr>
       <w:id w:val="913894284"/>
@@ -18910,7 +19857,7 @@
           <w:rPr>
             <w:noProof/>
           </w:rPr>
-          <w:t>24</w:t>
+          <w:t>28</w:t>
         </w:r>
         <w:r>
           <w:rPr>
@@ -18931,7 +19878,7 @@
 </file>
 
 <file path=word/footnotes.xml><?xml version="1.0" encoding="utf-8"?>
-<w:footnotes xmlns:wpc="http://schemas.microsoft.com/office/word/2010/wordprocessingCanvas" xmlns:mc="http://schemas.openxmlformats.org/markup-compatibility/2006" xmlns:o="urn:schemas-microsoft-com:office:office" xmlns:r="http://schemas.openxmlformats.org/officeDocument/2006/relationships" xmlns:m="http://schemas.openxmlformats.org/officeDocument/2006/math" xmlns:v="urn:schemas-microsoft-com:vml" xmlns:wp14="http://schemas.microsoft.com/office/word/2010/wordprocessingDrawing" xmlns:wp="http://schemas.openxmlformats.org/drawingml/2006/wordprocessingDrawing" xmlns:w10="urn:schemas-microsoft-com:office:word" xmlns:w="http://schemas.openxmlformats.org/wordprocessingml/2006/main" xmlns:w14="http://schemas.microsoft.com/office/word/2010/wordml" xmlns:w15="http://schemas.microsoft.com/office/word/2012/wordml" xmlns:wpg="http://schemas.microsoft.com/office/word/2010/wordprocessingGroup" xmlns:wpi="http://schemas.microsoft.com/office/word/2010/wordprocessingInk" xmlns:wne="http://schemas.microsoft.com/office/word/2006/wordml" xmlns:wps="http://schemas.microsoft.com/office/word/2010/wordprocessingShape" mc:Ignorable="w14 w15 wp14">
+<w:footnotes xmlns:wpc="http://schemas.microsoft.com/office/word/2010/wordprocessingCanvas" xmlns:cx="http://schemas.microsoft.com/office/drawing/2014/chartex" xmlns:cx1="http://schemas.microsoft.com/office/drawing/2015/9/8/chartex" xmlns:cx2="http://schemas.microsoft.com/office/drawing/2015/10/21/chartex" xmlns:cx3="http://schemas.microsoft.com/office/drawing/2016/5/9/chartex" xmlns:cx4="http://schemas.microsoft.com/office/drawing/2016/5/10/chartex" xmlns:cx5="http://schemas.microsoft.com/office/drawing/2016/5/11/chartex" xmlns:mc="http://schemas.openxmlformats.org/markup-compatibility/2006" xmlns:o="urn:schemas-microsoft-com:office:office" xmlns:r="http://schemas.openxmlformats.org/officeDocument/2006/relationships" xmlns:m="http://schemas.openxmlformats.org/officeDocument/2006/math" xmlns:v="urn:schemas-microsoft-com:vml" xmlns:wp14="http://schemas.microsoft.com/office/word/2010/wordprocessingDrawing" xmlns:wp="http://schemas.openxmlformats.org/drawingml/2006/wordprocessingDrawing" xmlns:w10="urn:schemas-microsoft-com:office:word" xmlns:w="http://schemas.openxmlformats.org/wordprocessingml/2006/main" xmlns:w14="http://schemas.microsoft.com/office/word/2010/wordml" xmlns:w15="http://schemas.microsoft.com/office/word/2012/wordml" xmlns:w16se="http://schemas.microsoft.com/office/word/2015/wordml/symex" xmlns:wpg="http://schemas.microsoft.com/office/word/2010/wordprocessingGroup" xmlns:wpi="http://schemas.microsoft.com/office/word/2010/wordprocessingInk" xmlns:wne="http://schemas.microsoft.com/office/word/2006/wordml" xmlns:wps="http://schemas.microsoft.com/office/word/2010/wordprocessingShape" mc:Ignorable="w14 w15 w16se wp14">
   <w:footnote w:type="separator" w:id="-1">
     <w:p>
       <w:pPr>
@@ -18956,7 +19903,7 @@
 </file>
 
 <file path=word/header1.xml><?xml version="1.0" encoding="utf-8"?>
-<w:hdr xmlns:wpc="http://schemas.microsoft.com/office/word/2010/wordprocessingCanvas" xmlns:mc="http://schemas.openxmlformats.org/markup-compatibility/2006" xmlns:o="urn:schemas-microsoft-com:office:office" xmlns:r="http://schemas.openxmlformats.org/officeDocument/2006/relationships" xmlns:m="http://schemas.openxmlformats.org/officeDocument/2006/math" xmlns:v="urn:schemas-microsoft-com:vml" xmlns:wp14="http://schemas.microsoft.com/office/word/2010/wordprocessingDrawing" xmlns:wp="http://schemas.openxmlformats.org/drawingml/2006/wordprocessingDrawing" xmlns:w10="urn:schemas-microsoft-com:office:word" xmlns:w="http://schemas.openxmlformats.org/wordprocessingml/2006/main" xmlns:w14="http://schemas.microsoft.com/office/word/2010/wordml" xmlns:w15="http://schemas.microsoft.com/office/word/2012/wordml" xmlns:wpg="http://schemas.microsoft.com/office/word/2010/wordprocessingGroup" xmlns:wpi="http://schemas.microsoft.com/office/word/2010/wordprocessingInk" xmlns:wne="http://schemas.microsoft.com/office/word/2006/wordml" xmlns:wps="http://schemas.microsoft.com/office/word/2010/wordprocessingShape" mc:Ignorable="w14 w15 wp14">
+<w:hdr xmlns:wpc="http://schemas.microsoft.com/office/word/2010/wordprocessingCanvas" xmlns:cx="http://schemas.microsoft.com/office/drawing/2014/chartex" xmlns:cx1="http://schemas.microsoft.com/office/drawing/2015/9/8/chartex" xmlns:cx2="http://schemas.microsoft.com/office/drawing/2015/10/21/chartex" xmlns:cx3="http://schemas.microsoft.com/office/drawing/2016/5/9/chartex" xmlns:cx4="http://schemas.microsoft.com/office/drawing/2016/5/10/chartex" xmlns:cx5="http://schemas.microsoft.com/office/drawing/2016/5/11/chartex" xmlns:mc="http://schemas.openxmlformats.org/markup-compatibility/2006" xmlns:o="urn:schemas-microsoft-com:office:office" xmlns:r="http://schemas.openxmlformats.org/officeDocument/2006/relationships" xmlns:m="http://schemas.openxmlformats.org/officeDocument/2006/math" xmlns:v="urn:schemas-microsoft-com:vml" xmlns:wp14="http://schemas.microsoft.com/office/word/2010/wordprocessingDrawing" xmlns:wp="http://schemas.openxmlformats.org/drawingml/2006/wordprocessingDrawing" xmlns:w10="urn:schemas-microsoft-com:office:word" xmlns:w="http://schemas.openxmlformats.org/wordprocessingml/2006/main" xmlns:w14="http://schemas.microsoft.com/office/word/2010/wordml" xmlns:w15="http://schemas.microsoft.com/office/word/2012/wordml" xmlns:w16se="http://schemas.microsoft.com/office/word/2015/wordml/symex" xmlns:wpg="http://schemas.microsoft.com/office/word/2010/wordprocessingGroup" xmlns:wpi="http://schemas.microsoft.com/office/word/2010/wordprocessingInk" xmlns:wne="http://schemas.microsoft.com/office/word/2006/wordml" xmlns:wps="http://schemas.microsoft.com/office/word/2010/wordprocessingShape" mc:Ignorable="w14 w15 w16se wp14">
   <w:p>
     <w:pPr>
       <w:pStyle w:val="Header"/>
@@ -18972,7 +19919,7 @@
 </file>
 
 <file path=word/header2.xml><?xml version="1.0" encoding="utf-8"?>
-<w:hdr xmlns:wpc="http://schemas.microsoft.com/office/word/2010/wordprocessingCanvas" xmlns:mc="http://schemas.openxmlformats.org/markup-compatibility/2006" xmlns:o="urn:schemas-microsoft-com:office:office" xmlns:r="http://schemas.openxmlformats.org/officeDocument/2006/relationships" xmlns:m="http://schemas.openxmlformats.org/officeDocument/2006/math" xmlns:v="urn:schemas-microsoft-com:vml" xmlns:wp14="http://schemas.microsoft.com/office/word/2010/wordprocessingDrawing" xmlns:wp="http://schemas.openxmlformats.org/drawingml/2006/wordprocessingDrawing" xmlns:w10="urn:schemas-microsoft-com:office:word" xmlns:w="http://schemas.openxmlformats.org/wordprocessingml/2006/main" xmlns:w14="http://schemas.microsoft.com/office/word/2010/wordml" xmlns:w15="http://schemas.microsoft.com/office/word/2012/wordml" xmlns:wpg="http://schemas.microsoft.com/office/word/2010/wordprocessingGroup" xmlns:wpi="http://schemas.microsoft.com/office/word/2010/wordprocessingInk" xmlns:wne="http://schemas.microsoft.com/office/word/2006/wordml" xmlns:wps="http://schemas.microsoft.com/office/word/2010/wordprocessingShape" mc:Ignorable="w14 w15 wp14">
+<w:hdr xmlns:wpc="http://schemas.microsoft.com/office/word/2010/wordprocessingCanvas" xmlns:cx="http://schemas.microsoft.com/office/drawing/2014/chartex" xmlns:cx1="http://schemas.microsoft.com/office/drawing/2015/9/8/chartex" xmlns:cx2="http://schemas.microsoft.com/office/drawing/2015/10/21/chartex" xmlns:cx3="http://schemas.microsoft.com/office/drawing/2016/5/9/chartex" xmlns:cx4="http://schemas.microsoft.com/office/drawing/2016/5/10/chartex" xmlns:cx5="http://schemas.microsoft.com/office/drawing/2016/5/11/chartex" xmlns:mc="http://schemas.openxmlformats.org/markup-compatibility/2006" xmlns:o="urn:schemas-microsoft-com:office:office" xmlns:r="http://schemas.openxmlformats.org/officeDocument/2006/relationships" xmlns:m="http://schemas.openxmlformats.org/officeDocument/2006/math" xmlns:v="urn:schemas-microsoft-com:vml" xmlns:wp14="http://schemas.microsoft.com/office/word/2010/wordprocessingDrawing" xmlns:wp="http://schemas.openxmlformats.org/drawingml/2006/wordprocessingDrawing" xmlns:w10="urn:schemas-microsoft-com:office:word" xmlns:w="http://schemas.openxmlformats.org/wordprocessingml/2006/main" xmlns:w14="http://schemas.microsoft.com/office/word/2010/wordml" xmlns:w15="http://schemas.microsoft.com/office/word/2012/wordml" xmlns:w16se="http://schemas.microsoft.com/office/word/2015/wordml/symex" xmlns:wpg="http://schemas.microsoft.com/office/word/2010/wordprocessingGroup" xmlns:wpi="http://schemas.microsoft.com/office/word/2010/wordprocessingInk" xmlns:wne="http://schemas.microsoft.com/office/word/2006/wordml" xmlns:wps="http://schemas.microsoft.com/office/word/2010/wordprocessingShape" mc:Ignorable="w14 w15 w16se wp14">
   <w:p>
     <w:pPr>
       <w:pStyle w:val="Header"/>
@@ -18988,7 +19935,7 @@
 </file>
 
 <file path=word/numbering.xml><?xml version="1.0" encoding="utf-8"?>
-<w:numbering xmlns:wpc="http://schemas.microsoft.com/office/word/2010/wordprocessingCanvas" xmlns:mc="http://schemas.openxmlformats.org/markup-compatibility/2006" xmlns:o="urn:schemas-microsoft-com:office:office" xmlns:r="http://schemas.openxmlformats.org/officeDocument/2006/relationships" xmlns:m="http://schemas.openxmlformats.org/officeDocument/2006/math" xmlns:v="urn:schemas-microsoft-com:vml" xmlns:wp14="http://schemas.microsoft.com/office/word/2010/wordprocessingDrawing" xmlns:wp="http://schemas.openxmlformats.org/drawingml/2006/wordprocessingDrawing" xmlns:w10="urn:schemas-microsoft-com:office:word" xmlns:w="http://schemas.openxmlformats.org/wordprocessingml/2006/main" xmlns:w14="http://schemas.microsoft.com/office/word/2010/wordml" xmlns:w15="http://schemas.microsoft.com/office/word/2012/wordml" xmlns:wpg="http://schemas.microsoft.com/office/word/2010/wordprocessingGroup" xmlns:wpi="http://schemas.microsoft.com/office/word/2010/wordprocessingInk" xmlns:wne="http://schemas.microsoft.com/office/word/2006/wordml" xmlns:wps="http://schemas.microsoft.com/office/word/2010/wordprocessingShape" mc:Ignorable="w14 w15 wp14">
+<w:numbering xmlns:wpc="http://schemas.microsoft.com/office/word/2010/wordprocessingCanvas" xmlns:cx="http://schemas.microsoft.com/office/drawing/2014/chartex" xmlns:cx1="http://schemas.microsoft.com/office/drawing/2015/9/8/chartex" xmlns:cx2="http://schemas.microsoft.com/office/drawing/2015/10/21/chartex" xmlns:cx3="http://schemas.microsoft.com/office/drawing/2016/5/9/chartex" xmlns:cx4="http://schemas.microsoft.com/office/drawing/2016/5/10/chartex" xmlns:cx5="http://schemas.microsoft.com/office/drawing/2016/5/11/chartex" xmlns:mc="http://schemas.openxmlformats.org/markup-compatibility/2006" xmlns:o="urn:schemas-microsoft-com:office:office" xmlns:r="http://schemas.openxmlformats.org/officeDocument/2006/relationships" xmlns:m="http://schemas.openxmlformats.org/officeDocument/2006/math" xmlns:v="urn:schemas-microsoft-com:vml" xmlns:wp14="http://schemas.microsoft.com/office/word/2010/wordprocessingDrawing" xmlns:wp="http://schemas.openxmlformats.org/drawingml/2006/wordprocessingDrawing" xmlns:w10="urn:schemas-microsoft-com:office:word" xmlns:w="http://schemas.openxmlformats.org/wordprocessingml/2006/main" xmlns:w14="http://schemas.microsoft.com/office/word/2010/wordml" xmlns:w15="http://schemas.microsoft.com/office/word/2012/wordml" xmlns:w16se="http://schemas.microsoft.com/office/word/2015/wordml/symex" xmlns:wpg="http://schemas.microsoft.com/office/word/2010/wordprocessingGroup" xmlns:wpi="http://schemas.microsoft.com/office/word/2010/wordprocessingInk" xmlns:wne="http://schemas.microsoft.com/office/word/2006/wordml" xmlns:wps="http://schemas.microsoft.com/office/word/2010/wordprocessingShape" mc:Ignorable="w14 w15 w16se wp14">
   <w:abstractNum w:abstractNumId="0" w15:restartNumberingAfterBreak="0">
     <w:nsid w:val="00E34392"/>
     <w:multiLevelType w:val="hybridMultilevel"/>
@@ -23755,7 +24702,7 @@
 </file>
 
 <file path=word/styles.xml><?xml version="1.0" encoding="utf-8"?>
-<w:styles xmlns:mc="http://schemas.openxmlformats.org/markup-compatibility/2006" xmlns:r="http://schemas.openxmlformats.org/officeDocument/2006/relationships" xmlns:w="http://schemas.openxmlformats.org/wordprocessingml/2006/main" xmlns:w14="http://schemas.microsoft.com/office/word/2010/wordml" xmlns:w15="http://schemas.microsoft.com/office/word/2012/wordml" mc:Ignorable="w14 w15">
+<w:styles xmlns:mc="http://schemas.openxmlformats.org/markup-compatibility/2006" xmlns:r="http://schemas.openxmlformats.org/officeDocument/2006/relationships" xmlns:w="http://schemas.openxmlformats.org/wordprocessingml/2006/main" xmlns:w14="http://schemas.microsoft.com/office/word/2010/wordml" xmlns:w15="http://schemas.microsoft.com/office/word/2012/wordml" xmlns:w16se="http://schemas.microsoft.com/office/word/2015/wordml/symex" mc:Ignorable="w14 w15 w16se">
   <w:docDefaults>
     <w:rPrDefault>
       <w:rPr>
@@ -23771,7 +24718,7 @@
       </w:pPr>
     </w:pPrDefault>
   </w:docDefaults>
-  <w:latentStyles w:defLockedState="0" w:defUIPriority="99" w:defSemiHidden="0" w:defUnhideWhenUsed="0" w:defQFormat="0" w:count="371">
+  <w:latentStyles w:defLockedState="0" w:defUIPriority="99" w:defSemiHidden="0" w:defUnhideWhenUsed="0" w:defQFormat="0" w:count="374">
     <w:lsdException w:name="Normal" w:uiPriority="0" w:qFormat="1"/>
     <w:lsdException w:name="heading 1" w:uiPriority="9" w:qFormat="1"/>
     <w:lsdException w:name="heading 2" w:semiHidden="1" w:uiPriority="9" w:unhideWhenUsed="1" w:qFormat="1"/>
@@ -23877,7 +24824,6 @@
     <w:lsdException w:name="HTML Sample" w:semiHidden="1" w:unhideWhenUsed="1"/>
     <w:lsdException w:name="HTML Typewriter" w:semiHidden="1" w:unhideWhenUsed="1"/>
     <w:lsdException w:name="HTML Variable" w:semiHidden="1" w:unhideWhenUsed="1"/>
-    <w:lsdException w:name="Normal Table" w:semiHidden="1" w:unhideWhenUsed="1"/>
     <w:lsdException w:name="annotation subject" w:semiHidden="1" w:unhideWhenUsed="1"/>
     <w:lsdException w:name="No List" w:semiHidden="1" w:unhideWhenUsed="1"/>
     <w:lsdException w:name="Outline List 1" w:semiHidden="1" w:unhideWhenUsed="1"/>
@@ -23922,7 +24868,6 @@
     <w:lsdException w:name="Table Professional" w:semiHidden="1" w:unhideWhenUsed="1"/>
     <w:lsdException w:name="Table Subtle 1" w:semiHidden="1" w:unhideWhenUsed="1"/>
     <w:lsdException w:name="Table Subtle 2" w:semiHidden="1" w:unhideWhenUsed="1"/>
-    <w:lsdException w:name="Table Web 1" w:semiHidden="1" w:unhideWhenUsed="1"/>
     <w:lsdException w:name="Table Web 2" w:semiHidden="1" w:unhideWhenUsed="1"/>
     <w:lsdException w:name="Table Web 3" w:semiHidden="1" w:unhideWhenUsed="1"/>
     <w:lsdException w:name="Balloon Text" w:semiHidden="1" w:unhideWhenUsed="1"/>
@@ -24143,6 +25088,9 @@
     <w:lsdException w:name="List Table 5 Dark Accent 6" w:uiPriority="50"/>
     <w:lsdException w:name="List Table 6 Colorful Accent 6" w:uiPriority="51"/>
     <w:lsdException w:name="List Table 7 Colorful Accent 6" w:uiPriority="52"/>
+    <w:lsdException w:name="Mention" w:semiHidden="1" w:unhideWhenUsed="1"/>
+    <w:lsdException w:name="Smart Hyperlink" w:semiHidden="1" w:unhideWhenUsed="1"/>
+    <w:lsdException w:name="Hashtag" w:semiHidden="1" w:unhideWhenUsed="1"/>
   </w:latentStyles>
   <w:style w:type="paragraph" w:default="1" w:styleId="Normal">
     <w:name w:val="Normal"/>
@@ -25203,7 +26151,7 @@
 </file>
 
 <file path=customXml/itemProps1.xml><?xml version="1.0" encoding="utf-8"?>
-<ds:datastoreItem xmlns:ds="http://schemas.openxmlformats.org/officeDocument/2006/customXml" ds:itemID="{AB971EAE-07E3-4BBD-B776-5B81CC43D7F0}">
+<ds:datastoreItem xmlns:ds="http://schemas.openxmlformats.org/officeDocument/2006/customXml" ds:itemID="{3305D3EC-E70D-47C4-B958-110FC751BA98}">
   <ds:schemaRefs>
     <ds:schemaRef ds:uri="http://schemas.openxmlformats.org/officeDocument/2006/bibliography"/>
   </ds:schemaRefs>

</xml_diff>